<commit_message>
Made edits to Prompt 1 Tables
</commit_message>
<xml_diff>
--- a/Version1PromptNos&ErrorsTableExplanation.docx
+++ b/Version1PromptNos&ErrorsTableExplanation.docx
@@ -9,18 +9,18 @@
         <w:tblLook w:val="04A0" w:firstRow="1" w:lastRow="0" w:firstColumn="1" w:lastColumn="0" w:noHBand="0" w:noVBand="1"/>
       </w:tblPr>
       <w:tblGrid>
-        <w:gridCol w:w="1863"/>
-        <w:gridCol w:w="1921"/>
-        <w:gridCol w:w="1863"/>
-        <w:gridCol w:w="1921"/>
+        <w:gridCol w:w="2169"/>
+        <w:gridCol w:w="2236"/>
+        <w:gridCol w:w="2169"/>
+        <w:gridCol w:w="2236"/>
       </w:tblGrid>
       <w:tr>
         <w:trPr>
-          <w:trHeight w:val="446"/>
+          <w:trHeight w:val="592"/>
         </w:trPr>
         <w:tc>
           <w:tcPr>
-            <w:tcW w:w="3784" w:type="dxa"/>
+            <w:tcW w:w="4405" w:type="dxa"/>
             <w:gridSpan w:val="2"/>
           </w:tcPr>
           <w:p>
@@ -38,11 +38,25 @@
               </w:rPr>
               <w:t>ChatGPT</w:t>
             </w:r>
+            <w:r>
+              <w:rPr>
+                <w:b/>
+                <w:bCs/>
+              </w:rPr>
+              <w:t xml:space="preserve"> Distinct Test Suite Failures</w:t>
+            </w:r>
+            <w:r>
+              <w:rPr>
+                <w:b/>
+                <w:bCs/>
+              </w:rPr>
+              <w:t xml:space="preserve"> </w:t>
+            </w:r>
           </w:p>
         </w:tc>
         <w:tc>
           <w:tcPr>
-            <w:tcW w:w="3784" w:type="dxa"/>
+            <w:tcW w:w="4405" w:type="dxa"/>
             <w:gridSpan w:val="2"/>
           </w:tcPr>
           <w:p>
@@ -60,16 +74,23 @@
               </w:rPr>
               <w:t>Llama3</w:t>
             </w:r>
+            <w:r>
+              <w:rPr>
+                <w:b/>
+                <w:bCs/>
+              </w:rPr>
+              <w:t xml:space="preserve"> Distinct Test Suite Failures</w:t>
+            </w:r>
           </w:p>
         </w:tc>
       </w:tr>
       <w:tr>
         <w:trPr>
-          <w:trHeight w:val="867"/>
+          <w:trHeight w:val="1151"/>
         </w:trPr>
         <w:tc>
           <w:tcPr>
-            <w:tcW w:w="1863" w:type="dxa"/>
+            <w:tcW w:w="2169" w:type="dxa"/>
           </w:tcPr>
           <w:p>
             <w:pPr>
@@ -90,7 +111,7 @@
         </w:tc>
         <w:tc>
           <w:tcPr>
-            <w:tcW w:w="1921" w:type="dxa"/>
+            <w:tcW w:w="2236" w:type="dxa"/>
           </w:tcPr>
           <w:p>
             <w:pPr>
@@ -111,7 +132,7 @@
         </w:tc>
         <w:tc>
           <w:tcPr>
-            <w:tcW w:w="1863" w:type="dxa"/>
+            <w:tcW w:w="2169" w:type="dxa"/>
           </w:tcPr>
           <w:p>
             <w:pPr>
@@ -132,7 +153,7 @@
         </w:tc>
         <w:tc>
           <w:tcPr>
-            <w:tcW w:w="1921" w:type="dxa"/>
+            <w:tcW w:w="2236" w:type="dxa"/>
           </w:tcPr>
           <w:p>
             <w:pPr>
@@ -154,11 +175,11 @@
       </w:tr>
       <w:tr>
         <w:trPr>
-          <w:trHeight w:val="446"/>
+          <w:trHeight w:val="592"/>
         </w:trPr>
         <w:tc>
           <w:tcPr>
-            <w:tcW w:w="1863" w:type="dxa"/>
+            <w:tcW w:w="2169" w:type="dxa"/>
           </w:tcPr>
           <w:p>
             <w:pPr>
@@ -171,7 +192,7 @@
         </w:tc>
         <w:tc>
           <w:tcPr>
-            <w:tcW w:w="1921" w:type="dxa"/>
+            <w:tcW w:w="2236" w:type="dxa"/>
           </w:tcPr>
           <w:p>
             <w:pPr>
@@ -184,7 +205,7 @@
         </w:tc>
         <w:tc>
           <w:tcPr>
-            <w:tcW w:w="1863" w:type="dxa"/>
+            <w:tcW w:w="2169" w:type="dxa"/>
           </w:tcPr>
           <w:p>
             <w:pPr>
@@ -197,7 +218,7 @@
         </w:tc>
         <w:tc>
           <w:tcPr>
-            <w:tcW w:w="1921" w:type="dxa"/>
+            <w:tcW w:w="2236" w:type="dxa"/>
           </w:tcPr>
           <w:p>
             <w:pPr>
@@ -210,6 +231,7 @@
         </w:tc>
       </w:tr>
     </w:tbl>
+    <w:p/>
     <w:p/>
     <w:sectPr>
       <w:pgSz w:w="12240" w:h="15840"/>

</xml_diff>